<commit_message>
uml analiz dosyasindan tasarim fotografini kaldirdim
</commit_message>
<xml_diff>
--- a/group3_uml_analizi.docx
+++ b/group3_uml_analizi.docx
@@ -74,98 +74,8 @@
             <v:path o:extrusionok="f" gradientshapeok="t" o:connecttype="rect"/>
             <o:lock v:ext="edit" aspectratio="t"/>
           </v:shapetype>
-          <v:shape id="_x0000_i1025" type="#_x0000_t75" style="width:323.55pt;height:559.15pt">
+          <v:shape id="_x0000_i1025" type="#_x0000_t75" style="width:324pt;height:559.5pt">
             <v:imagedata r:id="rId4" o:title=""/>
-          </v:shape>
-        </w:pict>
-      </w:r>
-    </w:p>
-    <w:p>
-      <w:pPr>
-        <w:rPr>
-          <w:b/>
-          <w:bCs/>
-          <w:sz w:val="40"/>
-          <w:szCs w:val="40"/>
-          <w:u w:val="single"/>
-        </w:rPr>
-      </w:pPr>
-      <w:r>
-        <w:rPr>
-          <w:b/>
-          <w:bCs/>
-          <w:sz w:val="40"/>
-          <w:szCs w:val="40"/>
-          <w:u w:val="single"/>
-        </w:rPr>
-        <w:lastRenderedPageBreak/>
-        <w:t>Design</w:t>
-      </w:r>
-      <w:r>
-        <w:rPr>
-          <w:b/>
-          <w:bCs/>
-          <w:sz w:val="40"/>
-          <w:szCs w:val="40"/>
-          <w:u w:val="single"/>
-        </w:rPr>
-        <w:t>:</w:t>
-      </w:r>
-    </w:p>
-    <w:p>
-      <w:pPr>
-        <w:rPr>
-          <w:b/>
-          <w:bCs/>
-          <w:sz w:val="40"/>
-          <w:szCs w:val="40"/>
-          <w:u w:val="single"/>
-        </w:rPr>
-      </w:pPr>
-    </w:p>
-    <w:p>
-      <w:pPr>
-        <w:rPr>
-          <w:b/>
-          <w:bCs/>
-          <w:sz w:val="40"/>
-          <w:szCs w:val="40"/>
-          <w:u w:val="single"/>
-        </w:rPr>
-      </w:pPr>
-    </w:p>
-    <w:p>
-      <w:pPr>
-        <w:rPr>
-          <w:b/>
-          <w:bCs/>
-          <w:sz w:val="40"/>
-          <w:szCs w:val="40"/>
-          <w:u w:val="single"/>
-        </w:rPr>
-      </w:pPr>
-    </w:p>
-    <w:p>
-      <w:pPr>
-        <w:rPr>
-          <w:b/>
-          <w:bCs/>
-          <w:sz w:val="40"/>
-          <w:szCs w:val="40"/>
-          <w:u w:val="single"/>
-        </w:rPr>
-      </w:pPr>
-      <w:r>
-        <w:rPr>
-          <w:b/>
-          <w:bCs/>
-          <w:sz w:val="40"/>
-          <w:szCs w:val="40"/>
-          <w:u w:val="single"/>
-        </w:rPr>
-        <w:pict w14:anchorId="00E7E244">
-          <v:shape id="_x0000_i1026" type="#_x0000_t75" style="width:466.6pt;height:408.6pt">
-            <v:imagedata r:id="rId5" o:title=""/>
           </v:shape>
         </w:pict>
       </w:r>
@@ -297,13 +207,57 @@
     <w:lsdException w:name="HTML Sample" w:semiHidden="1" w:unhideWhenUsed="1"/>
     <w:lsdException w:name="HTML Typewriter" w:semiHidden="1" w:unhideWhenUsed="1"/>
     <w:lsdException w:name="HTML Variable" w:semiHidden="1" w:unhideWhenUsed="1"/>
+    <w:lsdException w:name="Normal Table" w:semiHidden="1" w:unhideWhenUsed="1"/>
     <w:lsdException w:name="annotation subject" w:semiHidden="1" w:unhideWhenUsed="1"/>
     <w:lsdException w:name="No List" w:semiHidden="1" w:unhideWhenUsed="1"/>
     <w:lsdException w:name="Outline List 1" w:semiHidden="1" w:unhideWhenUsed="1"/>
     <w:lsdException w:name="Outline List 2" w:semiHidden="1" w:unhideWhenUsed="1"/>
     <w:lsdException w:name="Outline List 3" w:semiHidden="1" w:unhideWhenUsed="1"/>
+    <w:lsdException w:name="Table Simple 1" w:semiHidden="1" w:unhideWhenUsed="1"/>
+    <w:lsdException w:name="Table Simple 2" w:semiHidden="1" w:unhideWhenUsed="1"/>
+    <w:lsdException w:name="Table Simple 3" w:semiHidden="1" w:unhideWhenUsed="1"/>
+    <w:lsdException w:name="Table Classic 1" w:semiHidden="1" w:unhideWhenUsed="1"/>
+    <w:lsdException w:name="Table Classic 2" w:semiHidden="1" w:unhideWhenUsed="1"/>
+    <w:lsdException w:name="Table Classic 3" w:semiHidden="1" w:unhideWhenUsed="1"/>
+    <w:lsdException w:name="Table Classic 4" w:semiHidden="1" w:unhideWhenUsed="1"/>
+    <w:lsdException w:name="Table Colorful 1" w:semiHidden="1" w:unhideWhenUsed="1"/>
+    <w:lsdException w:name="Table Colorful 2" w:semiHidden="1" w:unhideWhenUsed="1"/>
+    <w:lsdException w:name="Table Colorful 3" w:semiHidden="1" w:unhideWhenUsed="1"/>
+    <w:lsdException w:name="Table Columns 1" w:semiHidden="1" w:unhideWhenUsed="1"/>
+    <w:lsdException w:name="Table Columns 2" w:semiHidden="1" w:unhideWhenUsed="1"/>
+    <w:lsdException w:name="Table Columns 3" w:semiHidden="1" w:unhideWhenUsed="1"/>
+    <w:lsdException w:name="Table Columns 4" w:semiHidden="1" w:unhideWhenUsed="1"/>
+    <w:lsdException w:name="Table Columns 5" w:semiHidden="1" w:unhideWhenUsed="1"/>
+    <w:lsdException w:name="Table Grid 1" w:semiHidden="1" w:unhideWhenUsed="1"/>
+    <w:lsdException w:name="Table Grid 2" w:semiHidden="1" w:unhideWhenUsed="1"/>
+    <w:lsdException w:name="Table Grid 3" w:semiHidden="1" w:unhideWhenUsed="1"/>
+    <w:lsdException w:name="Table Grid 4" w:semiHidden="1" w:unhideWhenUsed="1"/>
+    <w:lsdException w:name="Table Grid 5" w:semiHidden="1" w:unhideWhenUsed="1"/>
+    <w:lsdException w:name="Table Grid 6" w:semiHidden="1" w:unhideWhenUsed="1"/>
+    <w:lsdException w:name="Table Grid 7" w:semiHidden="1" w:unhideWhenUsed="1"/>
+    <w:lsdException w:name="Table Grid 8" w:semiHidden="1" w:unhideWhenUsed="1"/>
+    <w:lsdException w:name="Table List 1" w:semiHidden="1" w:unhideWhenUsed="1"/>
+    <w:lsdException w:name="Table List 2" w:semiHidden="1" w:unhideWhenUsed="1"/>
+    <w:lsdException w:name="Table List 3" w:semiHidden="1" w:unhideWhenUsed="1"/>
+    <w:lsdException w:name="Table List 4" w:semiHidden="1" w:unhideWhenUsed="1"/>
+    <w:lsdException w:name="Table List 5" w:semiHidden="1" w:unhideWhenUsed="1"/>
+    <w:lsdException w:name="Table List 6" w:semiHidden="1" w:unhideWhenUsed="1"/>
+    <w:lsdException w:name="Table List 7" w:semiHidden="1" w:unhideWhenUsed="1"/>
+    <w:lsdException w:name="Table List 8" w:semiHidden="1" w:unhideWhenUsed="1"/>
+    <w:lsdException w:name="Table 3D effects 1" w:semiHidden="1" w:unhideWhenUsed="1"/>
+    <w:lsdException w:name="Table 3D effects 2" w:semiHidden="1" w:unhideWhenUsed="1"/>
+    <w:lsdException w:name="Table 3D effects 3" w:semiHidden="1" w:unhideWhenUsed="1"/>
+    <w:lsdException w:name="Table Contemporary" w:semiHidden="1" w:unhideWhenUsed="1"/>
+    <w:lsdException w:name="Table Elegant" w:semiHidden="1" w:unhideWhenUsed="1"/>
+    <w:lsdException w:name="Table Professional" w:semiHidden="1" w:unhideWhenUsed="1"/>
+    <w:lsdException w:name="Table Subtle 1" w:semiHidden="1" w:unhideWhenUsed="1"/>
+    <w:lsdException w:name="Table Subtle 2" w:semiHidden="1" w:unhideWhenUsed="1"/>
+    <w:lsdException w:name="Table Web 1" w:semiHidden="1" w:unhideWhenUsed="1"/>
+    <w:lsdException w:name="Table Web 2" w:semiHidden="1" w:unhideWhenUsed="1"/>
+    <w:lsdException w:name="Table Web 3" w:semiHidden="1" w:unhideWhenUsed="1"/>
     <w:lsdException w:name="Balloon Text" w:semiHidden="1" w:unhideWhenUsed="1"/>
     <w:lsdException w:name="Table Grid" w:uiPriority="39"/>
+    <w:lsdException w:name="Table Theme" w:semiHidden="1" w:unhideWhenUsed="1"/>
     <w:lsdException w:name="Placeholder Text" w:semiHidden="1"/>
     <w:lsdException w:name="No Spacing" w:uiPriority="1" w:qFormat="1"/>
     <w:lsdException w:name="Light Shading" w:uiPriority="60"/>

</xml_diff>